<commit_message>
Update Phase B - Preliminary Design and Technology Completition.docx
Added update to the documentation and RC Wing Design Issue in github
</commit_message>
<xml_diff>
--- a/Systems Engineering/Phase B - Preliminary Design and Technology Completition/Phase B - Preliminary Design and Technology Completition.docx
+++ b/Systems Engineering/Phase B - Preliminary Design and Technology Completition/Phase B - Preliminary Design and Technology Completition.docx
@@ -222,7 +222,15 @@
     </w:p>
     <w:p>
       <w:r>
-        <w:t>To define the project in enough detail at all levels (system, subsystem and components) to establish a Preliminary Design that has no unresolved design or technology issues. Per [2], a Preliminary Design “meets all the system requirements with acceptable risk and within cost and schedule constraints and establishes the basis for proceeding with detailed design. It will show that the correct design option has been selected, interfaces have been identified, and verification methods have been established.”</w:t>
+        <w:t xml:space="preserve">To define the project in enough detail at all levels (system, </w:t>
+      </w:r>
+      <w:proofErr w:type="gramStart"/>
+      <w:r>
+        <w:t>subsystem</w:t>
+      </w:r>
+      <w:proofErr w:type="gramEnd"/>
+      <w:r>
+        <w:t xml:space="preserve"> and components) to establish a Preliminary Design that has no unresolved design or technology issues. Per [2], a Preliminary Design “meets all the system requirements with acceptable risk and within cost and schedule constraints and establishes the basis for proceeding with detailed design. It will show that the correct design option has been selected, interfaces have been identified, and verification methods have been established.”</w:t>
       </w:r>
     </w:p>
     <w:p/>
@@ -3010,8 +3018,13 @@
       <w:r>
         <w:t xml:space="preserve"> 50,000, 100,000, and 200,00. The range of each is based on which is closer to the other. Anything with a Re lower than 75,000 will use the 50,000 version. Anything between 75,000 and 150,000 will use the 100,000 version. And </w:t>
       </w:r>
-      <w:r>
-        <w:t>all of the</w:t>
+      <w:proofErr w:type="gramStart"/>
+      <w:r>
+        <w:t>all of</w:t>
+      </w:r>
+      <w:proofErr w:type="gramEnd"/>
+      <w:r>
+        <w:t xml:space="preserve"> the</w:t>
       </w:r>
       <w:r>
         <w:t xml:space="preserve"> above will use the 200,000 version.</w:t>
@@ -3104,13 +3117,29 @@
         </w:numPr>
       </w:pPr>
       <w:r>
-        <w:t xml:space="preserve">We must reduce our maximum possible wingspan: From the generator results, we notice that at our highest aspect ratio of 6:1, our average chord length at a wingspan of 1500 mm was 250mm, greater than our desired maximum build size. We also noted that 1250 mm was too large. Based on this, we can decide that for an aspect Ratio of 6, we can not have a larger wingspan than 1200mm and for </w:t>
+        <w:t xml:space="preserve">We must reduce our maximum possible wingspan: From the generator results, we notice that at our highest aspect ratio of 6:1, our average chord length at a wingspan of 1500 mm was 250mm, greater than our desired maximum build size. We also noted that 1250 mm was too large. Based on this, we can decide that for an aspect Ratio of 6, we </w:t>
+      </w:r>
+      <w:proofErr w:type="spellStart"/>
+      <w:r>
+        <w:t>can not</w:t>
+      </w:r>
+      <w:proofErr w:type="spellEnd"/>
+      <w:r>
+        <w:t xml:space="preserve"> have a larger wingspan than 1200mm and for </w:t>
       </w:r>
       <w:r>
         <w:t>an</w:t>
       </w:r>
       <w:r>
-        <w:t xml:space="preserve"> aspect ratio of 5 we can not have a larger wingspan than 1000mm. </w:t>
+        <w:t xml:space="preserve"> aspect ratio of 5 we </w:t>
+      </w:r>
+      <w:proofErr w:type="spellStart"/>
+      <w:r>
+        <w:t>can not</w:t>
+      </w:r>
+      <w:proofErr w:type="spellEnd"/>
+      <w:r>
+        <w:t xml:space="preserve"> have a larger wingspan than 1000mm. </w:t>
       </w:r>
       <w:r>
         <w:t>This,</w:t>
@@ -3297,12 +3326,28 @@
         <w:t>let’s</w:t>
       </w:r>
       <w:r>
-        <w:t xml:space="preserve"> take a look at the drag this will produce. We have yet to decide on a motor/propellor set, but we should be able to develop a reasonable expectation for desired thrust based on the weight of our vehicle and drag. </w:t>
-      </w:r>
-    </w:p>
-    <w:p>
-      <w:r>
-        <w:t xml:space="preserve">I believe my main focus will be focusing on the drag during cruising conditions, so I will look at the same AoA. </w:t>
+        <w:t xml:space="preserve"> </w:t>
+      </w:r>
+      <w:proofErr w:type="gramStart"/>
+      <w:r>
+        <w:t>take a look</w:t>
+      </w:r>
+      <w:proofErr w:type="gramEnd"/>
+      <w:r>
+        <w:t xml:space="preserve"> at the drag this will produce. We have yet to decide on a motor/propellor set, but we should be able to develop a reasonable expectation for desired thrust based on the weight of our vehicle and drag. </w:t>
+      </w:r>
+    </w:p>
+    <w:p>
+      <w:r>
+        <w:t xml:space="preserve">I believe my </w:t>
+      </w:r>
+      <w:proofErr w:type="gramStart"/>
+      <w:r>
+        <w:t>main focus</w:t>
+      </w:r>
+      <w:proofErr w:type="gramEnd"/>
+      <w:r>
+        <w:t xml:space="preserve"> will be focusing on the drag during cruising conditions, so I will look at the same AoA. </w:t>
       </w:r>
     </w:p>
     <w:p>
@@ -3378,7 +3423,23 @@
           <w:b/>
           <w:bCs/>
         </w:rPr>
-        <w:t xml:space="preserve">I believe my next step will be to attempt either a simple python, matlab, or excel script to calculate the thrust required to accelerate from standstill to take-off. </w:t>
+        <w:t xml:space="preserve">I believe my next step will be to attempt either a simple python, </w:t>
+      </w:r>
+      <w:proofErr w:type="spellStart"/>
+      <w:r>
+        <w:rPr>
+          <w:b/>
+          <w:bCs/>
+        </w:rPr>
+        <w:t>matlab</w:t>
+      </w:r>
+      <w:proofErr w:type="spellEnd"/>
+      <w:r>
+        <w:rPr>
+          <w:b/>
+          <w:bCs/>
+        </w:rPr>
+        <w:t xml:space="preserve">, or excel script to calculate the thrust required to accelerate from standstill to take-off. </w:t>
       </w:r>
     </w:p>
     <w:p>
@@ -3417,7 +3478,15 @@
         </w:numPr>
       </w:pPr>
       <w:r>
-        <w:t xml:space="preserve">Assume plane stays at an AoA of zero degrees </w:t>
+        <w:t xml:space="preserve">Assume plane stays at an AoA of zero </w:t>
+      </w:r>
+      <w:proofErr w:type="gramStart"/>
+      <w:r>
+        <w:t>degrees</w:t>
+      </w:r>
+      <w:proofErr w:type="gramEnd"/>
+      <w:r>
+        <w:t xml:space="preserve"> </w:t>
       </w:r>
     </w:p>
     <w:p>
@@ -3429,8 +3498,13 @@
         </w:numPr>
       </w:pPr>
       <w:r>
-        <w:t>Assume the plane leaves the ground and remove friction from the wheels at this point</w:t>
-      </w:r>
+        <w:t xml:space="preserve">Assume the plane leaves the ground and remove friction from the wheels at this </w:t>
+      </w:r>
+      <w:proofErr w:type="gramStart"/>
+      <w:r>
+        <w:t>point</w:t>
+      </w:r>
+      <w:proofErr w:type="gramEnd"/>
     </w:p>
     <w:p>
       <w:pPr>
@@ -3516,7 +3590,15 @@
       </w:r>
       <w:r>
         <w:br/>
-        <w:t xml:space="preserve">What we also looked at was the RPM required to maintain this speed of roughly 15.75 meters per second. Due to dynamic thrust as we increase in speed, the returns on our thrust are diminished. So we wanted to find the RPM that would maintain this airspeed. </w:t>
+        <w:t xml:space="preserve">What we also looked at was the RPM required to maintain this speed of roughly 15.75 meters per second. Due to dynamic thrust as we increase in speed, the returns on our thrust are diminished. </w:t>
+      </w:r>
+      <w:proofErr w:type="gramStart"/>
+      <w:r>
+        <w:t>So</w:t>
+      </w:r>
+      <w:proofErr w:type="gramEnd"/>
+      <w:r>
+        <w:t xml:space="preserve"> we wanted to find the RPM that would maintain this airspeed. </w:t>
       </w:r>
     </w:p>
     <w:p>
@@ -3564,7 +3646,15 @@
     </w:p>
     <w:p>
       <w:r>
-        <w:t>We find that the break-even RPM to maintain this airspeed is equal to 13,194 RPM. This is around half of our motor speed given a 2200kv motor rated for 3S and a 7 inch diameter propellor with a 3 inch pitch.</w:t>
+        <w:t xml:space="preserve">We find that the break-even RPM to maintain this airspeed is equal to 13,194 RPM. This is around half of our motor speed given a 2200kv motor rated for 3S and a </w:t>
+      </w:r>
+      <w:proofErr w:type="gramStart"/>
+      <w:r>
+        <w:t>7 inch</w:t>
+      </w:r>
+      <w:proofErr w:type="gramEnd"/>
+      <w:r>
+        <w:t xml:space="preserve"> diameter propellor with a 3 inch pitch.</w:t>
       </w:r>
     </w:p>
     <w:p>
@@ -3625,8 +3715,13 @@
     </w:p>
     <w:p>
       <w:r>
-        <w:t>This should mean our aircraft design should be capable of taking off of a reasonable runway, and maintaining a cruising speed at roughly 50% power with a max speed of 35.2 m/s</w:t>
-      </w:r>
+        <w:t>This should mean our aircraft design should be capable of taking off of a reasonable runway, and maintaining a cruising speed at roughly 50% power with a max speed of 35.2 m/</w:t>
+      </w:r>
+      <w:proofErr w:type="gramStart"/>
+      <w:r>
+        <w:t>s</w:t>
+      </w:r>
+      <w:proofErr w:type="gramEnd"/>
     </w:p>
     <w:p>
       <w:pPr>
@@ -3796,8 +3891,23 @@
       </w:r>
     </w:p>
     <w:p>
-      <w:r>
-        <w:t xml:space="preserve">So to start I am going to work on building wing of my aircraft. During previous attempts, an it was always an issue on securing ribs together in a way that makes assembling an entire 1 meter wing easy with the inclusion of electronic components and control surfaces. The main issue is the implementation of spars to maintain the correct spaces for ribs, but then needing to add an additional carbon fiber rod to secure wing sections and provide connecting </w:t>
+      <w:proofErr w:type="gramStart"/>
+      <w:r>
+        <w:t>So</w:t>
+      </w:r>
+      <w:proofErr w:type="gramEnd"/>
+      <w:r>
+        <w:t xml:space="preserve"> to start I am going to work on building wing of my aircraft. During previous attempts, </w:t>
+      </w:r>
+      <w:proofErr w:type="spellStart"/>
+      <w:proofErr w:type="gramStart"/>
+      <w:r>
+        <w:t>an</w:t>
+      </w:r>
+      <w:proofErr w:type="spellEnd"/>
+      <w:proofErr w:type="gramEnd"/>
+      <w:r>
+        <w:t xml:space="preserve"> it was always an issue on securing ribs together in a way that makes assembling an entire 1 meter wing easy with the inclusion of electronic components and control surfaces. The main issue is the implementation of spars to maintain the correct spaces for ribs, but then needing to add an additional carbon fiber rod to secure wing sections and provide connecting </w:t>
       </w:r>
       <w:r>
         <w:t>left- and right-wing</w:t>
@@ -3870,7 +3980,15 @@
       </w:r>
       <w:r>
         <w:lastRenderedPageBreak/>
-        <w:t>from the first, or in the same line but with some sort of merging piece to secure the two together. However, it will need to be long and rigid enough to ensure that the bending does not break the joint, causing the wings to flap. To combat this, I will also look to include a main spar running near the rod supporting the top and bottom of the ribs. I am think that to make everything fit into slots, the spars will either interlock somehow between sections, perhaps with a simple friction fit, or I will off-set them along the wing so that each rib will have two spars.</w:t>
+        <w:t xml:space="preserve">from the first, or in the same line but with some sort of merging piece to secure the two together. However, it will need to be long and rigid enough to ensure that the bending does not break the joint, causing the wings to flap. To combat this, I will also look to include a main spar running near the rod supporting the top and bottom of the ribs. I am </w:t>
+      </w:r>
+      <w:proofErr w:type="gramStart"/>
+      <w:r>
+        <w:t>think</w:t>
+      </w:r>
+      <w:proofErr w:type="gramEnd"/>
+      <w:r>
+        <w:t xml:space="preserve"> that to make everything fit into slots, the spars will either interlock somehow between sections, perhaps with a simple friction fit, or I will off-set them along the wing so that each rib will have two spars.</w:t>
       </w:r>
     </w:p>
     <w:p>
@@ -3916,8 +4034,13 @@
       </w:r>
     </w:p>
     <w:p>
-      <w:r>
-        <w:t>Startign with a S7055 airfoil, we are going to first ensure that we have enough space to fit our SG90 servo. The dimensions we will need to fit will be roughly 12x32mm, with a slot meant to fit a 12x23mm block. While we will focus on servo later, this will provide us the correct placement for our spars and rods to avoid conflict.</w:t>
+      <w:proofErr w:type="spellStart"/>
+      <w:r>
+        <w:t>Startign</w:t>
+      </w:r>
+      <w:proofErr w:type="spellEnd"/>
+      <w:r>
+        <w:t xml:space="preserve"> with a S7055 airfoil, we are going to first ensure that we have enough space to fit our SG90 servo. The dimensions we will need to fit will be roughly 12x32mm, with a slot meant to fit a 12x23mm block. While we will focus on servo later, this will provide us the correct placement for our spars and rods to avoid conflict.</w:t>
       </w:r>
     </w:p>
     <w:p>
@@ -3974,7 +4097,23 @@
     </w:p>
     <w:p>
       <w:r>
-        <w:t>I am actually curious if I do alternating spars, if that would be enough for the outerwings, leaving just 2 carbon rods to merge wings and attach to merger.</w:t>
+        <w:t xml:space="preserve">I am actually curious if I do </w:t>
+      </w:r>
+      <w:proofErr w:type="gramStart"/>
+      <w:r>
+        <w:t>alternating</w:t>
+      </w:r>
+      <w:proofErr w:type="gramEnd"/>
+      <w:r>
+        <w:t xml:space="preserve"> spars, if that would be enough for the </w:t>
+      </w:r>
+      <w:proofErr w:type="spellStart"/>
+      <w:r>
+        <w:t>outerwings</w:t>
+      </w:r>
+      <w:proofErr w:type="spellEnd"/>
+      <w:r>
+        <w:t>, leaving just 2 carbon rods to merge wings and attach to merger.</w:t>
       </w:r>
     </w:p>
     <w:p>
@@ -4067,16 +4206,32 @@
         <w:t>The goal here is that by alternating the pieces, they should all be connected, which should allow me to string 100mm pieces or so back and forth</w:t>
       </w:r>
       <w:r>
-        <w:t>, So next I am going to cut these spars into alternating pieces.</w:t>
-      </w:r>
-    </w:p>
-    <w:p>
-      <w:r>
-        <w:t>Instead what I have decided to try is to alternate the up and downs on both front and rear. My worry is that if you twisted in one direction about the center of the rib, it would unlatch itself. While this shouldn’t be a problem with the skin on, I still wanted to stop that.</w:t>
-      </w:r>
-    </w:p>
-    <w:p>
-      <w:r>
+        <w:t xml:space="preserve">, </w:t>
+      </w:r>
+      <w:proofErr w:type="gramStart"/>
+      <w:r>
+        <w:t>So</w:t>
+      </w:r>
+      <w:proofErr w:type="gramEnd"/>
+      <w:r>
+        <w:t xml:space="preserve"> next I am going to cut these spars into alternating pieces.</w:t>
+      </w:r>
+    </w:p>
+    <w:p>
+      <w:proofErr w:type="gramStart"/>
+      <w:r>
+        <w:t>Instead</w:t>
+      </w:r>
+      <w:proofErr w:type="gramEnd"/>
+      <w:r>
+        <w:t xml:space="preserve"> what I have decided to try is to alternate the up and downs on both front and rear. My worry is that if you twisted in one direction about the center of the rib, it would unlatch itself. While this shouldn’t be a problem with the skin on, I still wanted to stop that.</w:t>
+      </w:r>
+    </w:p>
+    <w:p>
+      <w:r>
+        <w:rPr>
+          <w:noProof/>
+        </w:rPr>
         <w:lastRenderedPageBreak/>
         <w:drawing>
           <wp:inline distT="0" distB="0" distL="0" distR="0" wp14:anchorId="622B7D3C" wp14:editId="397058D7">
@@ -4122,11 +4277,22 @@
     </w:p>
     <w:p>
       <w:r>
-        <w:t>I am currently test printing the batches of spars at my home printer. I will see what the results are of that, I also thankfully labeled all the spars, as otherwise I am going to get lost on what part goes where.</w:t>
-      </w:r>
-    </w:p>
-    <w:p>
-      <w:r>
+        <w:t xml:space="preserve">I am currently </w:t>
+      </w:r>
+      <w:proofErr w:type="gramStart"/>
+      <w:r>
+        <w:t>test</w:t>
+      </w:r>
+      <w:proofErr w:type="gramEnd"/>
+      <w:r>
+        <w:t xml:space="preserve"> printing the batches of spars at my home printer. I will see what the results are of that, I also thankfully labeled all the spars, as otherwise I am going to get lost on what part goes where.</w:t>
+      </w:r>
+    </w:p>
+    <w:p>
+      <w:r>
+        <w:rPr>
+          <w:noProof/>
+        </w:rPr>
         <w:drawing>
           <wp:inline distT="0" distB="0" distL="0" distR="0" wp14:anchorId="3F75809E" wp14:editId="19D4000C">
             <wp:extent cx="4445228" cy="3403775"/>
@@ -4172,7 +4338,15 @@
     <w:p>
       <w:r>
         <w:lastRenderedPageBreak/>
-        <w:t>Before I move on the from the wing, I will likely print out an entire set, to test the strength and whether I will need to at least maybe put a rod or two through the center.</w:t>
+        <w:t xml:space="preserve">Before I move on the from the wing, I will likely print out an entire set, to test the strength and whether I will need to </w:t>
+      </w:r>
+      <w:proofErr w:type="gramStart"/>
+      <w:r>
+        <w:t>at least maybe put a rod</w:t>
+      </w:r>
+      <w:proofErr w:type="gramEnd"/>
+      <w:r>
+        <w:t xml:space="preserve"> or two through the center.</w:t>
       </w:r>
       <w:r>
         <w:br/>
@@ -4184,6 +4358,9 @@
     </w:p>
     <w:p>
       <w:r>
+        <w:rPr>
+          <w:noProof/>
+        </w:rPr>
         <w:drawing>
           <wp:inline distT="0" distB="0" distL="0" distR="0" wp14:anchorId="5D9FB7B7" wp14:editId="3777F13B">
             <wp:extent cx="5943600" cy="3349625"/>
@@ -4223,12 +4400,170 @@
     </w:p>
     <w:p>
       <w:r>
-        <w:t xml:space="preserve">Added in the ailerons, not sure how I feel about it as the weight is looking like ~35 grams,  we will see how it does printed, checking in Cura now says at 10% infill it is saying closer to 22 grams with since the fusion model assumes 100% infill. That’s good at least. I also added in the carbon fiber rods, roughly 300mm roughly 1 foot, which is good as the rods I have in stock are roughly 16 inches. I added in a slot for the control horn as well, I will next need to go about making a secure mount for the SG90 servos. </w:t>
-      </w:r>
-    </w:p>
-    <w:p>
-      <w:r>
-        <w:t>I believe my plan for the servo mount will be to make some sort of hook similar to the spars and attach it to either the ribs or spars around the center point of the aileron. In previous versions, I had used carbon rods to mount the servo, followed by a plate I had to glue in to the base to make it work. Hopefully these hooks mak</w:t>
+        <w:t xml:space="preserve">Added in the ailerons, not sure how I feel about it as the weight is looking like ~35 </w:t>
+      </w:r>
+      <w:proofErr w:type="gramStart"/>
+      <w:r>
+        <w:t>grams,  we</w:t>
+      </w:r>
+      <w:proofErr w:type="gramEnd"/>
+      <w:r>
+        <w:t xml:space="preserve"> will see how it does printed, checking in Cura now says at 10% infill it is saying closer to 22 grams with since the fusion model assumes 100% infill. That’s good at least. I also added in the carbon fiber rods, roughly 300mm roughly 1 foot, which is good as the rods I have in stock are roughly 16 inches. I added in a slot for the control horn as well, I will </w:t>
+      </w:r>
+      <w:proofErr w:type="gramStart"/>
+      <w:r>
+        <w:t>next</w:t>
+      </w:r>
+      <w:proofErr w:type="gramEnd"/>
+      <w:r>
+        <w:t xml:space="preserve"> need to go about making a secure mount for the SG90 servos. </w:t>
+      </w:r>
+    </w:p>
+    <w:p>
+      <w:r>
+        <w:t xml:space="preserve">I believe my plan for the servo mount will be to make some sort of hook </w:t>
+      </w:r>
+      <w:proofErr w:type="gramStart"/>
+      <w:r>
+        <w:t>similar to</w:t>
+      </w:r>
+      <w:proofErr w:type="gramEnd"/>
+      <w:r>
+        <w:t xml:space="preserve"> the spars and attach it to either the ribs or spars around the center point of the aileron. In previous versions, I had used carbon rods to mount the servo, followed by a plate I had to glue </w:t>
+      </w:r>
+      <w:proofErr w:type="gramStart"/>
+      <w:r>
+        <w:t>in to</w:t>
+      </w:r>
+      <w:proofErr w:type="gramEnd"/>
+      <w:r>
+        <w:t xml:space="preserve"> the base to make it work.</w:t>
+      </w:r>
+    </w:p>
+    <w:p>
+      <w:r>
+        <w:t>Update: 9/29/2023</w:t>
+      </w:r>
+    </w:p>
+    <w:p>
+      <w:r>
+        <w:t>So far, printed most of the wing and I will need to make the following revisions.</w:t>
+      </w:r>
+    </w:p>
+    <w:p/>
+    <w:p>
+      <w:r>
+        <w:t xml:space="preserve">Make the spaces between the spars larger. Right </w:t>
+      </w:r>
+      <w:proofErr w:type="gramStart"/>
+      <w:r>
+        <w:t>now</w:t>
+      </w:r>
+      <w:proofErr w:type="gramEnd"/>
+      <w:r>
+        <w:t xml:space="preserve"> </w:t>
+      </w:r>
+      <w:proofErr w:type="spellStart"/>
+      <w:r>
+        <w:t>its</w:t>
+      </w:r>
+      <w:proofErr w:type="spellEnd"/>
+      <w:r>
+        <w:t xml:space="preserve"> either a 2mm or 3mm space, which makes a space that can bend easily and break faster. While I don't think </w:t>
+      </w:r>
+      <w:proofErr w:type="spellStart"/>
+      <w:r>
+        <w:t>its</w:t>
+      </w:r>
+      <w:proofErr w:type="spellEnd"/>
+      <w:r>
+        <w:t xml:space="preserve"> going to be a major issue since the spares should keep it from bending around that point, likely a failure </w:t>
+      </w:r>
+      <w:proofErr w:type="gramStart"/>
+      <w:r>
+        <w:t>point</w:t>
+      </w:r>
+      <w:proofErr w:type="gramEnd"/>
+      <w:r>
+        <w:t xml:space="preserve"> nonetheless.</w:t>
+      </w:r>
+    </w:p>
+    <w:p/>
+    <w:p>
+      <w:r>
+        <w:t xml:space="preserve">It might be lower weight to use only half the spars and use a carbon fiber rod. The issue with the rods is that I need to use </w:t>
+      </w:r>
+      <w:proofErr w:type="spellStart"/>
+      <w:r>
+        <w:t>atleast</w:t>
+      </w:r>
+      <w:proofErr w:type="spellEnd"/>
+      <w:r>
+        <w:t xml:space="preserve"> 3 rods give they are about 14-16 inches long and the wingspan is 40 inches. </w:t>
+      </w:r>
+      <w:r>
+        <w:lastRenderedPageBreak/>
+        <w:t xml:space="preserve">This means I need to either bond rods together in a way that </w:t>
+      </w:r>
+      <w:proofErr w:type="spellStart"/>
+      <w:proofErr w:type="gramStart"/>
+      <w:r>
+        <w:t>wont</w:t>
+      </w:r>
+      <w:proofErr w:type="spellEnd"/>
+      <w:proofErr w:type="gramEnd"/>
+      <w:r>
+        <w:t xml:space="preserve"> become a point of breakage, or use twice the rods in an alternating fashion like I am doing with the spars. I will check the weight of the wing after I have completed all the spars and compare that with a few options: 4 spars &amp; no rods, 2 spars and 1 Rod, and 2 Spars with 2 rods. I need the spars to get the spacing for the wing ribs and I think I plane to use the spars </w:t>
+      </w:r>
+      <w:proofErr w:type="gramStart"/>
+      <w:r>
+        <w:t>as a way to</w:t>
+      </w:r>
+      <w:proofErr w:type="gramEnd"/>
+      <w:r>
+        <w:t xml:space="preserve"> mount my aileron control servos. Though, in previous </w:t>
+      </w:r>
+      <w:proofErr w:type="gramStart"/>
+      <w:r>
+        <w:t>designs ,</w:t>
+      </w:r>
+      <w:proofErr w:type="gramEnd"/>
+      <w:r>
+        <w:t xml:space="preserve"> I was able to mount a servo using two rods instead, but that became an issue with printing and keeping it in place.</w:t>
+      </w:r>
+    </w:p>
+    <w:p/>
+    <w:p>
+      <w:r>
+        <w:t>Adjustments to aileron print need to be made. Most of the piece is good, but the printer is struggling to keep the holes for the rotation points of the aileron from collapsing. I will look at tuning the printer, and maybe adjusting print orientation.</w:t>
+      </w:r>
+    </w:p>
+    <w:p/>
+    <w:p>
+      <w:r>
+        <w:t xml:space="preserve">I still need to figure out the leading and trailing edge. My current idea is to use a slightly thicker tape or material like paper or </w:t>
+      </w:r>
+      <w:proofErr w:type="gramStart"/>
+      <w:r>
+        <w:t>painters</w:t>
+      </w:r>
+      <w:proofErr w:type="gramEnd"/>
+      <w:r>
+        <w:t xml:space="preserve"> tape or duct tape to use one long piece along the trailing and leading edge. This gives a unified form for each part and would give more material for my skin to connect to.</w:t>
+      </w:r>
+    </w:p>
+    <w:p/>
+    <w:p>
+      <w:r>
+        <w:t xml:space="preserve">I also need to adjust the end spars and end rib to become something like an end cap. The sharp cut-off probably does not create a huge effect at this low of speed. However, I believe the end cap will provide a better connection on the last spar, and I can use it as a larger skin space for attaching the skin. </w:t>
+      </w:r>
+      <w:proofErr w:type="gramStart"/>
+      <w:r>
+        <w:t>Plus</w:t>
+      </w:r>
+      <w:proofErr w:type="gramEnd"/>
+      <w:r>
+        <w:t xml:space="preserve"> it technically could be a nice bevel off to also house any excess rods I might use, and wingtip vortices.</w:t>
       </w:r>
     </w:p>
     <w:p>

</xml_diff>